<commit_message>
complete task of pagination and update word file and add LoanService
</commit_message>
<xml_diff>
--- a/Project Documentation.docx
+++ b/Project Documentation.docx
@@ -8,16 +8,16 @@
         <w:rPr>
           <w:b/>
           <w:bCs/>
-          <w:sz w:val="32"/>
-          <w:szCs w:val="32"/>
+          <w:sz w:val="28"/>
+          <w:szCs w:val="28"/>
         </w:rPr>
       </w:pPr>
       <w:r>
         <w:rPr>
           <w:b/>
           <w:bCs/>
-          <w:sz w:val="32"/>
-          <w:szCs w:val="32"/>
+          <w:sz w:val="28"/>
+          <w:szCs w:val="28"/>
         </w:rPr>
         <w:t>Finance-Loan Application Project</w:t>
       </w:r>
@@ -124,10 +124,16 @@
     <w:p>
       <w:pPr>
         <w:jc w:val="center"/>
+        <w:rPr>
+          <w:sz w:val="28"/>
+          <w:szCs w:val="28"/>
+        </w:rPr>
       </w:pPr>
       <w:r>
         <w:rPr>
           <w:noProof/>
+          <w:sz w:val="28"/>
+          <w:szCs w:val="28"/>
         </w:rPr>
         <w:drawing>
           <wp:inline distT="0" distB="0" distL="0" distR="0" wp14:anchorId="2A6A736B" wp14:editId="03FA059F">
@@ -171,104 +177,344 @@
         <w:rPr>
           <w:b/>
           <w:bCs/>
+          <w:sz w:val="28"/>
+          <w:szCs w:val="28"/>
         </w:rPr>
       </w:pPr>
       <w:r>
         <w:rPr>
           <w:b/>
           <w:bCs/>
+          <w:sz w:val="28"/>
+          <w:szCs w:val="28"/>
         </w:rPr>
         <w:t>Testing data:</w:t>
       </w:r>
     </w:p>
     <w:p>
-      <w:r>
+      <w:pPr>
+        <w:rPr>
+          <w:sz w:val="28"/>
+          <w:szCs w:val="28"/>
+        </w:rPr>
+      </w:pPr>
+      <w:r>
+        <w:rPr>
+          <w:sz w:val="28"/>
+          <w:szCs w:val="28"/>
+        </w:rPr>
         <w:t>{</w:t>
       </w:r>
     </w:p>
     <w:p>
-      <w:r>
+      <w:pPr>
+        <w:rPr>
+          <w:sz w:val="28"/>
+          <w:szCs w:val="28"/>
+        </w:rPr>
+      </w:pPr>
+      <w:r>
+        <w:rPr>
+          <w:sz w:val="28"/>
+          <w:szCs w:val="28"/>
+        </w:rPr>
         <w:t>  "name": "Priya Deshmukh",</w:t>
       </w:r>
     </w:p>
     <w:p>
-      <w:r>
+      <w:pPr>
+        <w:rPr>
+          <w:sz w:val="28"/>
+          <w:szCs w:val="28"/>
+        </w:rPr>
+      </w:pPr>
+      <w:r>
+        <w:rPr>
+          <w:sz w:val="28"/>
+          <w:szCs w:val="28"/>
+        </w:rPr>
         <w:t>  "username": "priya_d",</w:t>
       </w:r>
     </w:p>
     <w:p>
-      <w:r>
+      <w:pPr>
+        <w:rPr>
+          <w:sz w:val="28"/>
+          <w:szCs w:val="28"/>
+        </w:rPr>
+      </w:pPr>
+      <w:r>
+        <w:rPr>
+          <w:sz w:val="28"/>
+          <w:szCs w:val="28"/>
+        </w:rPr>
         <w:t>  "password": "priya@456",</w:t>
       </w:r>
     </w:p>
     <w:p>
-      <w:r>
+      <w:pPr>
+        <w:rPr>
+          <w:sz w:val="28"/>
+          <w:szCs w:val="28"/>
+        </w:rPr>
+      </w:pPr>
+      <w:r>
+        <w:rPr>
+          <w:sz w:val="28"/>
+          <w:szCs w:val="28"/>
+        </w:rPr>
+        <w:lastRenderedPageBreak/>
         <w:t>  "email": "priya.deshmukh@gmail.com",</w:t>
       </w:r>
     </w:p>
     <w:p>
-      <w:r>
-        <w:lastRenderedPageBreak/>
+      <w:pPr>
+        <w:rPr>
+          <w:sz w:val="28"/>
+          <w:szCs w:val="28"/>
+        </w:rPr>
+      </w:pPr>
+      <w:r>
+        <w:rPr>
+          <w:sz w:val="28"/>
+          <w:szCs w:val="28"/>
+        </w:rPr>
         <w:t>  "mobileNumber": "9988776655",</w:t>
       </w:r>
     </w:p>
     <w:p>
-      <w:r>
+      <w:pPr>
+        <w:rPr>
+          <w:sz w:val="28"/>
+          <w:szCs w:val="28"/>
+        </w:rPr>
+      </w:pPr>
+      <w:r>
+        <w:rPr>
+          <w:sz w:val="28"/>
+          <w:szCs w:val="28"/>
+        </w:rPr>
         <w:t>  "address": "Baner",</w:t>
       </w:r>
     </w:p>
     <w:p>
-      <w:r>
+      <w:pPr>
+        <w:rPr>
+          <w:sz w:val="28"/>
+          <w:szCs w:val="28"/>
+        </w:rPr>
+      </w:pPr>
+      <w:r>
+        <w:rPr>
+          <w:sz w:val="28"/>
+          <w:szCs w:val="28"/>
+        </w:rPr>
         <w:t>  "state": "Maharashtra",</w:t>
       </w:r>
     </w:p>
     <w:p>
-      <w:r>
+      <w:pPr>
+        <w:rPr>
+          <w:sz w:val="28"/>
+          <w:szCs w:val="28"/>
+        </w:rPr>
+      </w:pPr>
+      <w:r>
+        <w:rPr>
+          <w:sz w:val="28"/>
+          <w:szCs w:val="28"/>
+        </w:rPr>
         <w:t>  "country": "India",</w:t>
       </w:r>
     </w:p>
     <w:p>
-      <w:r>
+      <w:pPr>
+        <w:rPr>
+          <w:sz w:val="28"/>
+          <w:szCs w:val="28"/>
+        </w:rPr>
+      </w:pPr>
+      <w:r>
+        <w:rPr>
+          <w:sz w:val="28"/>
+          <w:szCs w:val="28"/>
+        </w:rPr>
         <w:t>  "pinCode": 411045,</w:t>
       </w:r>
     </w:p>
     <w:p>
-      <w:r>
+      <w:pPr>
+        <w:rPr>
+          <w:sz w:val="28"/>
+          <w:szCs w:val="28"/>
+        </w:rPr>
+      </w:pPr>
+      <w:r>
+        <w:rPr>
+          <w:sz w:val="28"/>
+          <w:szCs w:val="28"/>
+        </w:rPr>
         <w:t>  "dob": "1995-07-12",</w:t>
       </w:r>
     </w:p>
     <w:p>
-      <w:r>
+      <w:pPr>
+        <w:rPr>
+          <w:sz w:val="28"/>
+          <w:szCs w:val="28"/>
+        </w:rPr>
+      </w:pPr>
+      <w:r>
+        <w:rPr>
+          <w:sz w:val="28"/>
+          <w:szCs w:val="28"/>
+        </w:rPr>
         <w:t>  "status": "A",</w:t>
       </w:r>
     </w:p>
     <w:p>
-      <w:r>
+      <w:pPr>
+        <w:rPr>
+          <w:sz w:val="28"/>
+          <w:szCs w:val="28"/>
+        </w:rPr>
+      </w:pPr>
+      <w:r>
+        <w:rPr>
+          <w:sz w:val="28"/>
+          <w:szCs w:val="28"/>
+        </w:rPr>
         <w:t>  "createdBy": "SYSTEM",</w:t>
       </w:r>
     </w:p>
     <w:p>
-      <w:r>
+      <w:pPr>
+        <w:rPr>
+          <w:sz w:val="28"/>
+          <w:szCs w:val="28"/>
+        </w:rPr>
+      </w:pPr>
+      <w:r>
+        <w:rPr>
+          <w:sz w:val="28"/>
+          <w:szCs w:val="28"/>
+        </w:rPr>
         <w:t>  "createdDate": "2026-02-06T12:00:00",</w:t>
       </w:r>
     </w:p>
     <w:p>
-      <w:r>
+      <w:pPr>
+        <w:rPr>
+          <w:sz w:val="28"/>
+          <w:szCs w:val="28"/>
+        </w:rPr>
+      </w:pPr>
+      <w:r>
+        <w:rPr>
+          <w:sz w:val="28"/>
+          <w:szCs w:val="28"/>
+        </w:rPr>
         <w:t>  "updatedBy": "SYSTEM",</w:t>
       </w:r>
     </w:p>
     <w:p>
-      <w:r>
+      <w:pPr>
+        <w:rPr>
+          <w:sz w:val="28"/>
+          <w:szCs w:val="28"/>
+        </w:rPr>
+      </w:pPr>
+      <w:r>
+        <w:rPr>
+          <w:sz w:val="28"/>
+          <w:szCs w:val="28"/>
+        </w:rPr>
         <w:t>  "updatedDate": "2026-02-06T12:00:00"</w:t>
       </w:r>
     </w:p>
     <w:p>
-      <w:r>
+      <w:pPr>
+        <w:rPr>
+          <w:sz w:val="28"/>
+          <w:szCs w:val="28"/>
+        </w:rPr>
+      </w:pPr>
+      <w:r>
+        <w:rPr>
+          <w:sz w:val="28"/>
+          <w:szCs w:val="28"/>
+        </w:rPr>
         <w:t>}</w:t>
       </w:r>
     </w:p>
-    <w:p/>
-    <w:p/>
+    <w:p>
+      <w:pPr>
+        <w:rPr>
+          <w:sz w:val="28"/>
+          <w:szCs w:val="28"/>
+        </w:rPr>
+      </w:pPr>
+      <w:r>
+        <w:rPr>
+          <w:sz w:val="28"/>
+          <w:szCs w:val="28"/>
+        </w:rPr>
+        <w:t>API Gateway:8080</w:t>
+      </w:r>
+    </w:p>
+    <w:p>
+      <w:pPr>
+        <w:rPr>
+          <w:sz w:val="28"/>
+          <w:szCs w:val="28"/>
+        </w:rPr>
+      </w:pPr>
+      <w:r>
+        <w:rPr>
+          <w:sz w:val="28"/>
+          <w:szCs w:val="28"/>
+        </w:rPr>
+        <w:t>Customer Port:3001</w:t>
+      </w:r>
+    </w:p>
+    <w:p>
+      <w:pPr>
+        <w:rPr>
+          <w:sz w:val="28"/>
+          <w:szCs w:val="28"/>
+        </w:rPr>
+      </w:pPr>
+      <w:r>
+        <w:rPr>
+          <w:sz w:val="28"/>
+          <w:szCs w:val="28"/>
+        </w:rPr>
+        <w:t>Admin port :3002</w:t>
+      </w:r>
+    </w:p>
+    <w:p>
+      <w:pPr>
+        <w:rPr>
+          <w:sz w:val="28"/>
+          <w:szCs w:val="28"/>
+        </w:rPr>
+      </w:pPr>
+      <w:r>
+        <w:rPr>
+          <w:sz w:val="28"/>
+          <w:szCs w:val="28"/>
+        </w:rPr>
+        <w:t>LoanService:3003</w:t>
+      </w:r>
+    </w:p>
+    <w:p>
+      <w:pPr>
+        <w:rPr>
+          <w:sz w:val="28"/>
+          <w:szCs w:val="28"/>
+        </w:rPr>
+      </w:pPr>
+    </w:p>
     <w:sectPr>
       <w:pgSz w:w="11906" w:h="16838"/>
       <w:pgMar w:top="1440" w:right="1440" w:bottom="1440" w:left="1440" w:header="708" w:footer="708" w:gutter="0"/>
@@ -882,6 +1128,7 @@
   <w:style w:type="character" w:default="1" w:styleId="DefaultParagraphFont">
     <w:name w:val="Default Paragraph Font"/>
     <w:uiPriority w:val="1"/>
+    <w:semiHidden/>
     <w:unhideWhenUsed/>
   </w:style>
   <w:style w:type="table" w:default="1" w:styleId="TableNormal">

</xml_diff>